<commit_message>
Doc: Add sprint review 5
</commit_message>
<xml_diff>
--- a/Doc/Sprint Review/Lego store - sprint review 5.docx
+++ b/Doc/Sprint Review/Lego store - sprint review 5.docx
@@ -26,7 +26,7 @@
         <w:t xml:space="preserve"> </w:t>
       </w:r>
       <w:r>
-        <w:t>3</w:t>
+        <w:t>5</w:t>
       </w:r>
     </w:p>
     <w:p/>
@@ -35,15 +35,13 @@
         <w:t xml:space="preserve">Podczas </w:t>
       </w:r>
       <w:r>
-        <w:t xml:space="preserve">tego sprintu dodaliśmy pobieranie zdjęć i produktów z bazy danych do strony z produktami. Zdjęcia są trzymane na serwerze </w:t>
-      </w:r>
-      <w:proofErr w:type="spellStart"/>
-      <w:r>
-        <w:t>back</w:t>
-      </w:r>
-      <w:proofErr w:type="spellEnd"/>
-      <w:r>
-        <w:t>-endu, a informacje o przedmiocie jak i ścieżka do obrazka trzymane są w bazie danych.</w:t>
+        <w:t>tego sprintu d</w:t>
+      </w:r>
+      <w:r>
+        <w:t>odaliśmy koszyk dla klienta.</w:t>
+      </w:r>
+      <w:r>
+        <w:t xml:space="preserve"> </w:t>
       </w:r>
     </w:p>
     <w:p>
@@ -54,18 +52,18 @@
         <mc:AlternateContent>
           <mc:Choice Requires="wps">
             <w:drawing>
-              <wp:anchor distT="0" distB="0" distL="114300" distR="114300" simplePos="0" relativeHeight="251661312" behindDoc="0" locked="0" layoutInCell="1" allowOverlap="1" wp14:anchorId="32537A30" wp14:editId="4F9B8AAC">
+              <wp:anchor distT="0" distB="0" distL="114300" distR="114300" simplePos="0" relativeHeight="251661312" behindDoc="0" locked="0" layoutInCell="1" allowOverlap="1" wp14:anchorId="13959A7D" wp14:editId="27FED11F">
                 <wp:simplePos x="0" y="0"/>
                 <wp:positionH relativeFrom="column">
-                  <wp:posOffset>-387696</wp:posOffset>
+                  <wp:posOffset>-120650</wp:posOffset>
                 </wp:positionH>
                 <wp:positionV relativeFrom="paragraph">
-                  <wp:posOffset>4005118</wp:posOffset>
+                  <wp:posOffset>2091633</wp:posOffset>
                 </wp:positionV>
-                <wp:extent cx="6630035" cy="635"/>
-                <wp:effectExtent l="0" t="0" r="0" b="12065"/>
+                <wp:extent cx="5943600" cy="147320"/>
+                <wp:effectExtent l="0" t="0" r="0" b="5080"/>
                 <wp:wrapSquare wrapText="bothSides"/>
-                <wp:docPr id="1202685587" name="Text Box 1"/>
+                <wp:docPr id="312945026" name="Text Box 1"/>
                 <wp:cNvGraphicFramePr/>
                 <a:graphic xmlns:a="http://schemas.openxmlformats.org/drawingml/2006/main">
                   <a:graphicData uri="http://schemas.microsoft.com/office/word/2010/wordprocessingShape">
@@ -74,7 +72,7 @@
                       <wps:spPr>
                         <a:xfrm>
                           <a:off x="0" y="0"/>
-                          <a:ext cx="6630035" cy="635"/>
+                          <a:ext cx="5943600" cy="147320"/>
                         </a:xfrm>
                         <a:prstGeom prst="rect">
                           <a:avLst/>
@@ -116,13 +114,357 @@
                               <w:rPr>
                                 <w:noProof/>
                               </w:rPr>
+                              <w:t>1</w:t>
+                            </w:r>
+                            <w:r>
+                              <w:fldChar w:fldCharType="end"/>
+                            </w:r>
+                            <w:r>
+                              <w:t>: Strona z koszykiem klienta</w:t>
+                            </w:r>
+                          </w:p>
+                        </w:txbxContent>
+                      </wps:txbx>
+                      <wps:bodyPr rot="0" spcFirstLastPara="0" vertOverflow="overflow" horzOverflow="overflow" vert="horz" wrap="square" lIns="0" tIns="0" rIns="0" bIns="0" numCol="1" spcCol="0" rtlCol="0" fromWordArt="0" anchor="t" anchorCtr="0" forceAA="0" compatLnSpc="1">
+                        <a:prstTxWarp prst="textNoShape">
+                          <a:avLst/>
+                        </a:prstTxWarp>
+                        <a:noAutofit/>
+                      </wps:bodyPr>
+                    </wps:wsp>
+                  </a:graphicData>
+                </a:graphic>
+                <wp14:sizeRelV relativeFrom="margin">
+                  <wp14:pctHeight>0</wp14:pctHeight>
+                </wp14:sizeRelV>
+              </wp:anchor>
+            </w:drawing>
+          </mc:Choice>
+          <mc:Fallback>
+            <w:pict>
+              <v:shapetype w14:anchorId="13959A7D" id="_x0000_t202" coordsize="21600,21600" o:spt="202" path="m,l,21600r21600,l21600,xe">
+                <v:stroke joinstyle="miter"/>
+                <v:path gradientshapeok="t" o:connecttype="rect"/>
+              </v:shapetype>
+              <v:shape id="Text Box 1" o:spid="_x0000_s1026" type="#_x0000_t202" style="position:absolute;margin-left:-9.5pt;margin-top:164.7pt;width:468pt;height:11.6pt;z-index:251661312;visibility:visible;mso-wrap-style:square;mso-height-percent:0;mso-wrap-distance-left:9pt;mso-wrap-distance-top:0;mso-wrap-distance-right:9pt;mso-wrap-distance-bottom:0;mso-position-horizontal:absolute;mso-position-horizontal-relative:text;mso-position-vertical:absolute;mso-position-vertical-relative:text;mso-height-percent:0;mso-height-relative:margin;v-text-anchor:top" o:gfxdata="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" stroked="f">
+                <v:textbox inset="0,0,0,0">
+                  <w:txbxContent>
+                    <w:p>
+                      <w:pPr>
+                        <w:pStyle w:val="Caption"/>
+                        <w:rPr>
+                          <w:noProof/>
+                        </w:rPr>
+                      </w:pPr>
+                      <w:proofErr w:type="spellStart"/>
+                      <w:r>
+                        <w:t>Figure</w:t>
+                      </w:r>
+                      <w:proofErr w:type="spellEnd"/>
+                      <w:r>
+                        <w:t xml:space="preserve"> </w:t>
+                      </w:r>
+                      <w:r>
+                        <w:fldChar w:fldCharType="begin"/>
+                      </w:r>
+                      <w:r>
+                        <w:instrText xml:space="preserve"> SEQ Figure \* ARABIC </w:instrText>
+                      </w:r>
+                      <w:r>
+                        <w:fldChar w:fldCharType="separate"/>
+                      </w:r>
+                      <w:r>
+                        <w:rPr>
+                          <w:noProof/>
+                        </w:rPr>
+                        <w:t>1</w:t>
+                      </w:r>
+                      <w:r>
+                        <w:fldChar w:fldCharType="end"/>
+                      </w:r>
+                      <w:r>
+                        <w:t>: Strona z koszykiem klienta</w:t>
+                      </w:r>
+                    </w:p>
+                  </w:txbxContent>
+                </v:textbox>
+                <w10:wrap type="square"/>
+              </v:shape>
+            </w:pict>
+          </mc:Fallback>
+        </mc:AlternateContent>
+      </w:r>
+    </w:p>
+    <w:p>
+      <w:r>
+        <w:rPr>
+          <w:noProof/>
+        </w:rPr>
+        <w:drawing>
+          <wp:anchor distT="0" distB="0" distL="114300" distR="114300" simplePos="0" relativeHeight="251659264" behindDoc="0" locked="0" layoutInCell="1" allowOverlap="1" wp14:anchorId="437015FF" wp14:editId="18324E32">
+            <wp:simplePos x="0" y="0"/>
+            <wp:positionH relativeFrom="column">
+              <wp:posOffset>175260</wp:posOffset>
+            </wp:positionH>
+            <wp:positionV relativeFrom="paragraph">
+              <wp:posOffset>13970</wp:posOffset>
+            </wp:positionV>
+            <wp:extent cx="5153660" cy="1892935"/>
+            <wp:effectExtent l="0" t="0" r="2540" b="0"/>
+            <wp:wrapTopAndBottom/>
+            <wp:docPr id="2031854562" name="Picture 1" descr="A screenshot of a toy&#10;&#10;Description automatically generated with low confidence"/>
+            <wp:cNvGraphicFramePr>
+              <a:graphicFrameLocks xmlns:a="http://schemas.openxmlformats.org/drawingml/2006/main" noChangeAspect="1"/>
+            </wp:cNvGraphicFramePr>
+            <a:graphic xmlns:a="http://schemas.openxmlformats.org/drawingml/2006/main">
+              <a:graphicData uri="http://schemas.openxmlformats.org/drawingml/2006/picture">
+                <pic:pic xmlns:pic="http://schemas.openxmlformats.org/drawingml/2006/picture">
+                  <pic:nvPicPr>
+                    <pic:cNvPr id="2031854562" name="Picture 1" descr="A screenshot of a toy&#10;&#10;Description automatically generated with low confidence"/>
+                    <pic:cNvPicPr/>
+                  </pic:nvPicPr>
+                  <pic:blipFill>
+                    <a:blip r:embed="rId4" cstate="print">
+                      <a:extLst>
+                        <a:ext uri="{28A0092B-C50C-407E-A947-70E740481C1C}">
+                          <a14:useLocalDpi xmlns:a14="http://schemas.microsoft.com/office/drawing/2010/main" val="0"/>
+                        </a:ext>
+                      </a:extLst>
+                    </a:blip>
+                    <a:stretch>
+                      <a:fillRect/>
+                    </a:stretch>
+                  </pic:blipFill>
+                  <pic:spPr>
+                    <a:xfrm>
+                      <a:off x="0" y="0"/>
+                      <a:ext cx="5153660" cy="1892935"/>
+                    </a:xfrm>
+                    <a:prstGeom prst="rect">
+                      <a:avLst/>
+                    </a:prstGeom>
+                  </pic:spPr>
+                </pic:pic>
+              </a:graphicData>
+            </a:graphic>
+            <wp14:sizeRelH relativeFrom="margin">
+              <wp14:pctWidth>0</wp14:pctWidth>
+            </wp14:sizeRelH>
+            <wp14:sizeRelV relativeFrom="margin">
+              <wp14:pctHeight>0</wp14:pctHeight>
+            </wp14:sizeRelV>
+          </wp:anchor>
+        </w:drawing>
+      </w:r>
+    </w:p>
+    <w:p>
+      <w:r>
+        <w:t xml:space="preserve">A także zrobiliśmy </w:t>
+      </w:r>
+      <w:proofErr w:type="spellStart"/>
+      <w:r>
+        <w:t>deployment</w:t>
+      </w:r>
+      <w:proofErr w:type="spellEnd"/>
+      <w:r>
+        <w:t xml:space="preserve"> bazy na </w:t>
+      </w:r>
+      <w:proofErr w:type="spellStart"/>
+      <w:r>
+        <w:t>Azure</w:t>
+      </w:r>
+      <w:proofErr w:type="spellEnd"/>
+      <w:r>
+        <w:t xml:space="preserve"> by każdy z developerów korzystał z tej samej bazy. Oprócz tej zmiany dodaliśmy też funkcje migracji baz z użyciem </w:t>
+      </w:r>
+      <w:proofErr w:type="spellStart"/>
+      <w:r>
+        <w:t>Alembic</w:t>
+      </w:r>
+      <w:proofErr w:type="spellEnd"/>
+      <w:r>
+        <w:t>, któr</w:t>
+      </w:r>
+      <w:r>
+        <w:t>a</w:t>
+      </w:r>
+      <w:r>
+        <w:t xml:space="preserve"> </w:t>
+      </w:r>
+      <w:r>
+        <w:t>pozwala</w:t>
+      </w:r>
+      <w:r>
+        <w:t xml:space="preserve"> na wersjonowanie bazy danych. </w:t>
+      </w:r>
+    </w:p>
+    <w:p>
+      <w:r>
+        <w:rPr>
+          <w:noProof/>
+        </w:rPr>
+        <w:drawing>
+          <wp:anchor distT="0" distB="0" distL="114300" distR="114300" simplePos="0" relativeHeight="251662336" behindDoc="0" locked="0" layoutInCell="1" allowOverlap="1" wp14:anchorId="0CDF0ED9" wp14:editId="1564777F">
+            <wp:simplePos x="0" y="0"/>
+            <wp:positionH relativeFrom="column">
+              <wp:posOffset>1108075</wp:posOffset>
+            </wp:positionH>
+            <wp:positionV relativeFrom="paragraph">
+              <wp:posOffset>833582</wp:posOffset>
+            </wp:positionV>
+            <wp:extent cx="2918460" cy="3037840"/>
+            <wp:effectExtent l="0" t="0" r="2540" b="0"/>
+            <wp:wrapTopAndBottom/>
+            <wp:docPr id="509009942" name="Picture 2" descr="A picture containing text, screenshot, colorfulness&#10;&#10;Description automatically generated"/>
+            <wp:cNvGraphicFramePr>
+              <a:graphicFrameLocks xmlns:a="http://schemas.openxmlformats.org/drawingml/2006/main" noChangeAspect="1"/>
+            </wp:cNvGraphicFramePr>
+            <a:graphic xmlns:a="http://schemas.openxmlformats.org/drawingml/2006/main">
+              <a:graphicData uri="http://schemas.openxmlformats.org/drawingml/2006/picture">
+                <pic:pic xmlns:pic="http://schemas.openxmlformats.org/drawingml/2006/picture">
+                  <pic:nvPicPr>
+                    <pic:cNvPr id="509009942" name="Picture 2" descr="A picture containing text, screenshot, colorfulness&#10;&#10;Description automatically generated"/>
+                    <pic:cNvPicPr/>
+                  </pic:nvPicPr>
+                  <pic:blipFill>
+                    <a:blip r:embed="rId5" cstate="print">
+                      <a:extLst>
+                        <a:ext uri="{28A0092B-C50C-407E-A947-70E740481C1C}">
+                          <a14:useLocalDpi xmlns:a14="http://schemas.microsoft.com/office/drawing/2010/main" val="0"/>
+                        </a:ext>
+                      </a:extLst>
+                    </a:blip>
+                    <a:stretch>
+                      <a:fillRect/>
+                    </a:stretch>
+                  </pic:blipFill>
+                  <pic:spPr>
+                    <a:xfrm>
+                      <a:off x="0" y="0"/>
+                      <a:ext cx="2918460" cy="3037840"/>
+                    </a:xfrm>
+                    <a:prstGeom prst="rect">
+                      <a:avLst/>
+                    </a:prstGeom>
+                  </pic:spPr>
+                </pic:pic>
+              </a:graphicData>
+            </a:graphic>
+            <wp14:sizeRelH relativeFrom="margin">
+              <wp14:pctWidth>0</wp14:pctWidth>
+            </wp14:sizeRelH>
+            <wp14:sizeRelV relativeFrom="margin">
+              <wp14:pctHeight>0</wp14:pctHeight>
+            </wp14:sizeRelV>
+          </wp:anchor>
+        </w:drawing>
+      </w:r>
+      <w:r>
+        <w:t xml:space="preserve">Dodaliśmy także </w:t>
+      </w:r>
+      <w:proofErr w:type="gramStart"/>
+      <w:r>
+        <w:t>stronę</w:t>
+      </w:r>
+      <w:proofErr w:type="gramEnd"/>
+      <w:r>
+        <w:t xml:space="preserve"> gdzie użytkownik będzie mógł podać adres wysyłki, na stornie jest opcja zapisania adresu, by użytkownik nie musiał za każdym razem go wpisywać. Gdy użytkownik zapisze swój adres to za każdym </w:t>
+      </w:r>
+      <w:r>
+        <w:t>razem,</w:t>
+      </w:r>
+      <w:r>
+        <w:t xml:space="preserve"> gdy będzie wchodził w płatność adres będzie pobierany z bazy danych.</w:t>
+      </w:r>
+      <w:r>
+        <w:t xml:space="preserve"> </w:t>
+      </w:r>
+    </w:p>
+    <w:p>
+      <w:r>
+        <w:rPr>
+          <w:noProof/>
+        </w:rPr>
+        <mc:AlternateContent>
+          <mc:Choice Requires="wps">
+            <w:drawing>
+              <wp:anchor distT="0" distB="0" distL="114300" distR="114300" simplePos="0" relativeHeight="251664384" behindDoc="0" locked="0" layoutInCell="1" allowOverlap="1" wp14:anchorId="5E9036FC" wp14:editId="4520F31E">
+                <wp:simplePos x="0" y="0"/>
+                <wp:positionH relativeFrom="column">
+                  <wp:posOffset>1107614</wp:posOffset>
+                </wp:positionH>
+                <wp:positionV relativeFrom="paragraph">
+                  <wp:posOffset>3179388</wp:posOffset>
+                </wp:positionV>
+                <wp:extent cx="2918460" cy="635"/>
+                <wp:effectExtent l="0" t="0" r="2540" b="12065"/>
+                <wp:wrapSquare wrapText="bothSides"/>
+                <wp:docPr id="453284172" name="Text Box 1"/>
+                <wp:cNvGraphicFramePr/>
+                <a:graphic xmlns:a="http://schemas.openxmlformats.org/drawingml/2006/main">
+                  <a:graphicData uri="http://schemas.microsoft.com/office/word/2010/wordprocessingShape">
+                    <wps:wsp>
+                      <wps:cNvSpPr txBox="1"/>
+                      <wps:spPr>
+                        <a:xfrm>
+                          <a:off x="0" y="0"/>
+                          <a:ext cx="2918460" cy="635"/>
+                        </a:xfrm>
+                        <a:prstGeom prst="rect">
+                          <a:avLst/>
+                        </a:prstGeom>
+                        <a:solidFill>
+                          <a:prstClr val="white"/>
+                        </a:solidFill>
+                        <a:ln>
+                          <a:noFill/>
+                        </a:ln>
+                      </wps:spPr>
+                      <wps:txbx>
+                        <w:txbxContent>
+                          <w:p>
+                            <w:pPr>
+                              <w:pStyle w:val="Caption"/>
+                              <w:rPr>
+                                <w:noProof/>
+                              </w:rPr>
+                            </w:pPr>
+                            <w:proofErr w:type="spellStart"/>
+                            <w:r>
+                              <w:t>Figure</w:t>
+                            </w:r>
+                            <w:proofErr w:type="spellEnd"/>
+                            <w:r>
+                              <w:t xml:space="preserve"> </w:t>
+                            </w:r>
+                            <w:r>
+                              <w:fldChar w:fldCharType="begin"/>
+                            </w:r>
+                            <w:r>
+                              <w:instrText xml:space="preserve"> SEQ Figure \* ARABIC </w:instrText>
+                            </w:r>
+                            <w:r>
+                              <w:fldChar w:fldCharType="separate"/>
+                            </w:r>
+                            <w:r>
+                              <w:rPr>
+                                <w:noProof/>
+                              </w:rPr>
                               <w:t>2</w:t>
                             </w:r>
                             <w:r>
                               <w:fldChar w:fldCharType="end"/>
                             </w:r>
                             <w:r>
-                              <w:t>: Wygląd strony z produktami (dane pobrane z bazy)</w:t>
+                              <w:t xml:space="preserve">: </w:t>
+                            </w:r>
+                            <w:proofErr w:type="gramStart"/>
+                            <w:r>
+                              <w:t>Strona</w:t>
+                            </w:r>
+                            <w:proofErr w:type="gramEnd"/>
+                            <w:r>
+                              <w:t xml:space="preserve"> gdzie użytkownik może dodać dane do wysyłki</w:t>
                             </w:r>
                           </w:p>
                         </w:txbxContent>
@@ -141,11 +483,7 @@
           </mc:Choice>
           <mc:Fallback>
             <w:pict>
-              <v:shapetype w14:anchorId="32537A30" id="_x0000_t202" coordsize="21600,21600" o:spt="202" path="m,l,21600r21600,l21600,xe">
-                <v:stroke joinstyle="miter"/>
-                <v:path gradientshapeok="t" o:connecttype="rect"/>
-              </v:shapetype>
-              <v:shape id="Text Box 1" o:spid="_x0000_s1026" type="#_x0000_t202" style="position:absolute;margin-left:-30.55pt;margin-top:315.35pt;width:522.05pt;height:.05pt;z-index:251661312;visibility:visible;mso-wrap-style:square;mso-wrap-distance-left:9pt;mso-wrap-distance-top:0;mso-wrap-distance-right:9pt;mso-wrap-distance-bottom:0;mso-position-horizontal:absolute;mso-position-horizontal-relative:text;mso-position-vertical:absolute;mso-position-vertical-relative:text;v-text-anchor:top" o:gfxdata="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" stroked="f">
+              <v:shape w14:anchorId="5E9036FC" id="_x0000_s1027" type="#_x0000_t202" style="position:absolute;margin-left:87.2pt;margin-top:250.35pt;width:229.8pt;height:.05pt;z-index:251664384;visibility:visible;mso-wrap-style:square;mso-wrap-distance-left:9pt;mso-wrap-distance-top:0;mso-wrap-distance-right:9pt;mso-wrap-distance-bottom:0;mso-position-horizontal:absolute;mso-position-horizontal-relative:text;mso-position-vertical:absolute;mso-position-vertical-relative:text;v-text-anchor:top" o:gfxdata="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" stroked="f">
                 <v:textbox style="mso-fit-shape-to-text:t" inset="0,0,0,0">
                   <w:txbxContent>
                     <w:p>
@@ -182,7 +520,15 @@
                         <w:fldChar w:fldCharType="end"/>
                       </w:r>
                       <w:r>
-                        <w:t>: Wygląd strony z produktami (dane pobrane z bazy)</w:t>
+                        <w:t xml:space="preserve">: </w:t>
+                      </w:r>
+                      <w:proofErr w:type="gramStart"/>
+                      <w:r>
+                        <w:t>Strona</w:t>
+                      </w:r>
+                      <w:proofErr w:type="gramEnd"/>
+                      <w:r>
+                        <w:t xml:space="preserve"> gdzie użytkownik może dodać dane do wysyłki</w:t>
                       </w:r>
                     </w:p>
                   </w:txbxContent>
@@ -193,6 +539,110 @@
           </mc:Fallback>
         </mc:AlternateContent>
       </w:r>
+    </w:p>
+    <w:p/>
+    <w:p>
+      <w:r>
+        <w:br w:type="page"/>
+      </w:r>
+    </w:p>
+    <w:p>
+      <w:r>
+        <w:lastRenderedPageBreak/>
+        <w:t xml:space="preserve">Zaczęliśmy każde pracę nad paskiem wyszukiwania na stronie produktów. Aktualnie pracujemy nad przesyłaniem tej frazy do </w:t>
+      </w:r>
+      <w:proofErr w:type="spellStart"/>
+      <w:r>
+        <w:t>backendu</w:t>
+      </w:r>
+      <w:proofErr w:type="spellEnd"/>
+      <w:r>
+        <w:t xml:space="preserve"> i tworzeniu algorytmu wyszukiwania. Potrzebna będzie zmiana w bazie danych by dodać </w:t>
+      </w:r>
+      <w:proofErr w:type="spellStart"/>
+      <w:r>
+        <w:t>tagi</w:t>
+      </w:r>
+      <w:proofErr w:type="spellEnd"/>
+      <w:r>
+        <w:t xml:space="preserve"> do </w:t>
+      </w:r>
+      <w:proofErr w:type="gramStart"/>
+      <w:r>
+        <w:t>produktów</w:t>
+      </w:r>
+      <w:proofErr w:type="gramEnd"/>
+      <w:r>
+        <w:t xml:space="preserve"> dzięki którym będą produkty wyszukiwane.</w:t>
+      </w:r>
+    </w:p>
+    <w:p/>
+    <w:p>
+      <w:r>
+        <w:rPr>
+          <w:noProof/>
+        </w:rPr>
+        <w:drawing>
+          <wp:anchor distT="0" distB="0" distL="114300" distR="114300" simplePos="0" relativeHeight="251665408" behindDoc="0" locked="0" layoutInCell="1" allowOverlap="1" wp14:anchorId="6B8435C9" wp14:editId="1C59A198">
+            <wp:simplePos x="0" y="0"/>
+            <wp:positionH relativeFrom="column">
+              <wp:posOffset>-120650</wp:posOffset>
+            </wp:positionH>
+            <wp:positionV relativeFrom="paragraph">
+              <wp:posOffset>187036</wp:posOffset>
+            </wp:positionV>
+            <wp:extent cx="5643245" cy="1050290"/>
+            <wp:effectExtent l="0" t="0" r="0" b="3810"/>
+            <wp:wrapSquare wrapText="bothSides"/>
+            <wp:docPr id="835926629" name="Picture 3" descr="A picture containing screenshot&#10;&#10;Description automatically generated"/>
+            <wp:cNvGraphicFramePr>
+              <a:graphicFrameLocks xmlns:a="http://schemas.openxmlformats.org/drawingml/2006/main" noChangeAspect="1"/>
+            </wp:cNvGraphicFramePr>
+            <a:graphic xmlns:a="http://schemas.openxmlformats.org/drawingml/2006/main">
+              <a:graphicData uri="http://schemas.openxmlformats.org/drawingml/2006/picture">
+                <pic:pic xmlns:pic="http://schemas.openxmlformats.org/drawingml/2006/picture">
+                  <pic:nvPicPr>
+                    <pic:cNvPr id="835926629" name="Picture 3" descr="A picture containing screenshot&#10;&#10;Description automatically generated"/>
+                    <pic:cNvPicPr/>
+                  </pic:nvPicPr>
+                  <pic:blipFill>
+                    <a:blip r:embed="rId6" cstate="print">
+                      <a:extLst>
+                        <a:ext uri="{28A0092B-C50C-407E-A947-70E740481C1C}">
+                          <a14:useLocalDpi xmlns:a14="http://schemas.microsoft.com/office/drawing/2010/main" val="0"/>
+                        </a:ext>
+                      </a:extLst>
+                    </a:blip>
+                    <a:stretch>
+                      <a:fillRect/>
+                    </a:stretch>
+                  </pic:blipFill>
+                  <pic:spPr>
+                    <a:xfrm>
+                      <a:off x="0" y="0"/>
+                      <a:ext cx="5643245" cy="1050290"/>
+                    </a:xfrm>
+                    <a:prstGeom prst="rect">
+                      <a:avLst/>
+                    </a:prstGeom>
+                  </pic:spPr>
+                </pic:pic>
+              </a:graphicData>
+            </a:graphic>
+            <wp14:sizeRelH relativeFrom="margin">
+              <wp14:pctWidth>0</wp14:pctWidth>
+            </wp14:sizeRelH>
+            <wp14:sizeRelV relativeFrom="margin">
+              <wp14:pctHeight>0</wp14:pctHeight>
+            </wp14:sizeRelV>
+          </wp:anchor>
+        </w:drawing>
+      </w:r>
+      <w:r>
+        <w:t xml:space="preserve"> </w:t>
+      </w:r>
+    </w:p>
+    <w:p>
       <w:r>
         <w:rPr>
           <w:noProof/>
@@ -200,18 +650,164 @@
         <mc:AlternateContent>
           <mc:Choice Requires="wps">
             <w:drawing>
-              <wp:anchor distT="0" distB="0" distL="114300" distR="114300" simplePos="0" relativeHeight="251664384" behindDoc="0" locked="0" layoutInCell="1" allowOverlap="1" wp14:anchorId="3C21B34E" wp14:editId="1FD57267">
+              <wp:anchor distT="0" distB="0" distL="114300" distR="114300" simplePos="0" relativeHeight="251667456" behindDoc="0" locked="0" layoutInCell="1" allowOverlap="1" wp14:anchorId="7BF7665C" wp14:editId="4DA53BA9">
                 <wp:simplePos x="0" y="0"/>
                 <wp:positionH relativeFrom="column">
-                  <wp:posOffset>-332221</wp:posOffset>
+                  <wp:posOffset>-120650</wp:posOffset>
                 </wp:positionH>
                 <wp:positionV relativeFrom="paragraph">
-                  <wp:posOffset>1068878</wp:posOffset>
+                  <wp:posOffset>1200785</wp:posOffset>
+                </wp:positionV>
+                <wp:extent cx="5643245" cy="635"/>
+                <wp:effectExtent l="0" t="0" r="0" b="12065"/>
+                <wp:wrapSquare wrapText="bothSides"/>
+                <wp:docPr id="32549284" name="Text Box 1"/>
+                <wp:cNvGraphicFramePr/>
+                <a:graphic xmlns:a="http://schemas.openxmlformats.org/drawingml/2006/main">
+                  <a:graphicData uri="http://schemas.microsoft.com/office/word/2010/wordprocessingShape">
+                    <wps:wsp>
+                      <wps:cNvSpPr txBox="1"/>
+                      <wps:spPr>
+                        <a:xfrm>
+                          <a:off x="0" y="0"/>
+                          <a:ext cx="5643245" cy="635"/>
+                        </a:xfrm>
+                        <a:prstGeom prst="rect">
+                          <a:avLst/>
+                        </a:prstGeom>
+                        <a:solidFill>
+                          <a:prstClr val="white"/>
+                        </a:solidFill>
+                        <a:ln>
+                          <a:noFill/>
+                        </a:ln>
+                      </wps:spPr>
+                      <wps:txbx>
+                        <w:txbxContent>
+                          <w:p>
+                            <w:pPr>
+                              <w:pStyle w:val="Caption"/>
+                              <w:rPr>
+                                <w:noProof/>
+                              </w:rPr>
+                            </w:pPr>
+                            <w:proofErr w:type="spellStart"/>
+                            <w:r>
+                              <w:t>Figure</w:t>
+                            </w:r>
+                            <w:proofErr w:type="spellEnd"/>
+                            <w:r>
+                              <w:t xml:space="preserve"> </w:t>
+                            </w:r>
+                            <w:r>
+                              <w:fldChar w:fldCharType="begin"/>
+                            </w:r>
+                            <w:r>
+                              <w:instrText xml:space="preserve"> SEQ Figure \* ARABIC </w:instrText>
+                            </w:r>
+                            <w:r>
+                              <w:fldChar w:fldCharType="separate"/>
+                            </w:r>
+                            <w:r>
+                              <w:rPr>
+                                <w:noProof/>
+                              </w:rPr>
+                              <w:t>3</w:t>
+                            </w:r>
+                            <w:r>
+                              <w:fldChar w:fldCharType="end"/>
+                            </w:r>
+                            <w:r>
+                              <w:t>: Pasek wyszukiwania produktów</w:t>
+                            </w:r>
+                          </w:p>
+                        </w:txbxContent>
+                      </wps:txbx>
+                      <wps:bodyPr rot="0" spcFirstLastPara="0" vertOverflow="overflow" horzOverflow="overflow" vert="horz" wrap="square" lIns="0" tIns="0" rIns="0" bIns="0" numCol="1" spcCol="0" rtlCol="0" fromWordArt="0" anchor="t" anchorCtr="0" forceAA="0" compatLnSpc="1">
+                        <a:prstTxWarp prst="textNoShape">
+                          <a:avLst/>
+                        </a:prstTxWarp>
+                        <a:spAutoFit/>
+                      </wps:bodyPr>
+                    </wps:wsp>
+                  </a:graphicData>
+                </a:graphic>
+              </wp:anchor>
+            </w:drawing>
+          </mc:Choice>
+          <mc:Fallback>
+            <w:pict>
+              <v:shape w14:anchorId="7BF7665C" id="_x0000_s1028" type="#_x0000_t202" style="position:absolute;margin-left:-9.5pt;margin-top:94.55pt;width:444.35pt;height:.05pt;z-index:251667456;visibility:visible;mso-wrap-style:square;mso-wrap-distance-left:9pt;mso-wrap-distance-top:0;mso-wrap-distance-right:9pt;mso-wrap-distance-bottom:0;mso-position-horizontal:absolute;mso-position-horizontal-relative:text;mso-position-vertical:absolute;mso-position-vertical-relative:text;v-text-anchor:top" o:gfxdata="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" stroked="f">
+                <v:textbox style="mso-fit-shape-to-text:t" inset="0,0,0,0">
+                  <w:txbxContent>
+                    <w:p>
+                      <w:pPr>
+                        <w:pStyle w:val="Caption"/>
+                        <w:rPr>
+                          <w:noProof/>
+                        </w:rPr>
+                      </w:pPr>
+                      <w:proofErr w:type="spellStart"/>
+                      <w:r>
+                        <w:t>Figure</w:t>
+                      </w:r>
+                      <w:proofErr w:type="spellEnd"/>
+                      <w:r>
+                        <w:t xml:space="preserve"> </w:t>
+                      </w:r>
+                      <w:r>
+                        <w:fldChar w:fldCharType="begin"/>
+                      </w:r>
+                      <w:r>
+                        <w:instrText xml:space="preserve"> SEQ Figure \* ARABIC </w:instrText>
+                      </w:r>
+                      <w:r>
+                        <w:fldChar w:fldCharType="separate"/>
+                      </w:r>
+                      <w:r>
+                        <w:rPr>
+                          <w:noProof/>
+                        </w:rPr>
+                        <w:t>3</w:t>
+                      </w:r>
+                      <w:r>
+                        <w:fldChar w:fldCharType="end"/>
+                      </w:r>
+                      <w:r>
+                        <w:t>: Pasek wyszukiwania produktów</w:t>
+                      </w:r>
+                    </w:p>
+                  </w:txbxContent>
+                </v:textbox>
+                <w10:wrap type="square"/>
+              </v:shape>
+            </w:pict>
+          </mc:Fallback>
+        </mc:AlternateContent>
+      </w:r>
+    </w:p>
+    <w:p/>
+    <w:p/>
+    <w:p>
+      <w:r>
+        <w:rPr>
+          <w:noProof/>
+        </w:rPr>
+        <mc:AlternateContent>
+          <mc:Choice Requires="wps">
+            <w:drawing>
+              <wp:anchor distT="0" distB="0" distL="114300" distR="114300" simplePos="0" relativeHeight="251670528" behindDoc="0" locked="0" layoutInCell="1" allowOverlap="1" wp14:anchorId="58D215E1" wp14:editId="02C0D4C3">
+                <wp:simplePos x="0" y="0"/>
+                <wp:positionH relativeFrom="column">
+                  <wp:posOffset>-332105</wp:posOffset>
+                </wp:positionH>
+                <wp:positionV relativeFrom="paragraph">
+                  <wp:posOffset>4366260</wp:posOffset>
                 </wp:positionV>
                 <wp:extent cx="5943600" cy="635"/>
                 <wp:effectExtent l="0" t="0" r="0" b="12065"/>
                 <wp:wrapSquare wrapText="bothSides"/>
-                <wp:docPr id="661691235" name="Text Box 1"/>
+                <wp:docPr id="1188855003" name="Text Box 1"/>
                 <wp:cNvGraphicFramePr/>
                 <a:graphic xmlns:a="http://schemas.openxmlformats.org/drawingml/2006/main">
                   <a:graphicData uri="http://schemas.microsoft.com/office/word/2010/wordprocessingShape">
@@ -262,27 +858,29 @@
                               <w:rPr>
                                 <w:noProof/>
                               </w:rPr>
-                              <w:t>1</w:t>
+                              <w:t>4</w:t>
                             </w:r>
                             <w:r>
                               <w:fldChar w:fldCharType="end"/>
                             </w:r>
                             <w:r>
-                              <w:t xml:space="preserve">: </w:t>
+                              <w:t xml:space="preserve">: Dwie nowe </w:t>
                             </w:r>
                             <w:proofErr w:type="spellStart"/>
                             <w:r>
-                              <w:t>Tableka</w:t>
+                              <w:t>tableki</w:t>
                             </w:r>
                             <w:proofErr w:type="spellEnd"/>
                             <w:r>
-                              <w:t xml:space="preserve"> z p</w:t>
-                            </w:r>
-                            <w:r>
-                              <w:rPr>
-                                <w:noProof/>
-                              </w:rPr>
-                              <w:t>roduktami</w:t>
+                              <w:t xml:space="preserve"> (</w:t>
+                            </w:r>
+                            <w:proofErr w:type="spellStart"/>
+                            <w:r>
+                              <w:t>Product_Tag</w:t>
+                            </w:r>
+                            <w:proofErr w:type="spellEnd"/>
+                            <w:r>
+                              <w:t xml:space="preserve"> i Tag) potrzebne do wyszukiwania</w:t>
                             </w:r>
                           </w:p>
                         </w:txbxContent>
@@ -301,7 +899,7 @@
           </mc:Choice>
           <mc:Fallback>
             <w:pict>
-              <v:shape w14:anchorId="3C21B34E" id="_x0000_s1027" type="#_x0000_t202" style="position:absolute;margin-left:-26.15pt;margin-top:84.15pt;width:468pt;height:.05pt;z-index:251664384;visibility:visible;mso-wrap-style:square;mso-wrap-distance-left:9pt;mso-wrap-distance-top:0;mso-wrap-distance-right:9pt;mso-wrap-distance-bottom:0;mso-position-horizontal:absolute;mso-position-horizontal-relative:text;mso-position-vertical:absolute;mso-position-vertical-relative:text;v-text-anchor:top" o:gfxdata="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" stroked="f">
+              <v:shape w14:anchorId="58D215E1" id="_x0000_s1029" type="#_x0000_t202" style="position:absolute;margin-left:-26.15pt;margin-top:343.8pt;width:468pt;height:.05pt;z-index:251670528;visibility:visible;mso-wrap-style:square;mso-wrap-distance-left:9pt;mso-wrap-distance-top:0;mso-wrap-distance-right:9pt;mso-wrap-distance-bottom:0;mso-position-horizontal:absolute;mso-position-horizontal-relative:text;mso-position-vertical:absolute;mso-position-vertical-relative:text;v-text-anchor:top" o:gfxdata="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" stroked="f">
                 <v:textbox style="mso-fit-shape-to-text:t" inset="0,0,0,0">
                   <w:txbxContent>
                     <w:p>
@@ -332,27 +930,29 @@
                         <w:rPr>
                           <w:noProof/>
                         </w:rPr>
-                        <w:t>1</w:t>
+                        <w:t>4</w:t>
                       </w:r>
                       <w:r>
                         <w:fldChar w:fldCharType="end"/>
                       </w:r>
                       <w:r>
-                        <w:t xml:space="preserve">: </w:t>
+                        <w:t xml:space="preserve">: Dwie nowe </w:t>
                       </w:r>
                       <w:proofErr w:type="spellStart"/>
                       <w:r>
-                        <w:t>Tableka</w:t>
+                        <w:t>tableki</w:t>
                       </w:r>
                       <w:proofErr w:type="spellEnd"/>
                       <w:r>
-                        <w:t xml:space="preserve"> z p</w:t>
-                      </w:r>
-                      <w:r>
-                        <w:rPr>
-                          <w:noProof/>
-                        </w:rPr>
-                        <w:t>roduktami</w:t>
+                        <w:t xml:space="preserve"> (</w:t>
+                      </w:r>
+                      <w:proofErr w:type="spellStart"/>
+                      <w:r>
+                        <w:t>Product_Tag</w:t>
+                      </w:r>
+                      <w:proofErr w:type="spellEnd"/>
+                      <w:r>
+                        <w:t xml:space="preserve"> i Tag) potrzebne do wyszukiwania</w:t>
                       </w:r>
                     </w:p>
                   </w:txbxContent>
@@ -368,18 +968,18 @@
           <w:noProof/>
         </w:rPr>
         <w:drawing>
-          <wp:anchor distT="0" distB="0" distL="114300" distR="114300" simplePos="0" relativeHeight="251662336" behindDoc="0" locked="0" layoutInCell="1" allowOverlap="1" wp14:anchorId="1AB39CA8" wp14:editId="6049CFF4">
+          <wp:anchor distT="0" distB="0" distL="114300" distR="114300" simplePos="0" relativeHeight="251668480" behindDoc="0" locked="0" layoutInCell="1" allowOverlap="1" wp14:anchorId="638E32E6" wp14:editId="652BD67C">
             <wp:simplePos x="0" y="0"/>
             <wp:positionH relativeFrom="column">
-              <wp:posOffset>-193964</wp:posOffset>
+              <wp:posOffset>-332509</wp:posOffset>
             </wp:positionH>
             <wp:positionV relativeFrom="paragraph">
-              <wp:posOffset>1417320</wp:posOffset>
+              <wp:posOffset>1802534</wp:posOffset>
             </wp:positionV>
-            <wp:extent cx="5943600" cy="2586990"/>
-            <wp:effectExtent l="0" t="0" r="0" b="3810"/>
+            <wp:extent cx="5943600" cy="2506980"/>
+            <wp:effectExtent l="0" t="0" r="0" b="0"/>
             <wp:wrapSquare wrapText="bothSides"/>
-            <wp:docPr id="307113518" name="Picture 2" descr="Graphical user interface, application&#10;&#10;Description automatically generated"/>
+            <wp:docPr id="293969851" name="Picture 4" descr="A screenshot of a computer&#10;&#10;Description automatically generated with low confidence"/>
             <wp:cNvGraphicFramePr>
               <a:graphicFrameLocks xmlns:a="http://schemas.openxmlformats.org/drawingml/2006/main" noChangeAspect="1"/>
             </wp:cNvGraphicFramePr>
@@ -387,11 +987,11 @@
               <a:graphicData uri="http://schemas.openxmlformats.org/drawingml/2006/picture">
                 <pic:pic xmlns:pic="http://schemas.openxmlformats.org/drawingml/2006/picture">
                   <pic:nvPicPr>
-                    <pic:cNvPr id="307113518" name="Picture 2" descr="Graphical user interface, application&#10;&#10;Description automatically generated"/>
+                    <pic:cNvPr id="293969851" name="Picture 4" descr="A screenshot of a computer&#10;&#10;Description automatically generated with low confidence"/>
                     <pic:cNvPicPr/>
                   </pic:nvPicPr>
                   <pic:blipFill>
-                    <a:blip r:embed="rId4" cstate="print">
+                    <a:blip r:embed="rId7" cstate="print">
                       <a:extLst>
                         <a:ext uri="{28A0092B-C50C-407E-A947-70E740481C1C}">
                           <a14:useLocalDpi xmlns:a14="http://schemas.microsoft.com/office/drawing/2010/main" val="0"/>
@@ -405,7 +1005,7 @@
                   <pic:spPr>
                     <a:xfrm>
                       <a:off x="0" y="0"/>
-                      <a:ext cx="5943600" cy="2586990"/>
+                      <a:ext cx="5943600" cy="2506980"/>
                     </a:xfrm>
                     <a:prstGeom prst="rect">
                       <a:avLst/>
@@ -416,78 +1016,6 @@
             </a:graphic>
           </wp:anchor>
         </w:drawing>
-      </w:r>
-      <w:r>
-        <w:rPr>
-          <w:noProof/>
-        </w:rPr>
-        <w:drawing>
-          <wp:anchor distT="0" distB="0" distL="114300" distR="114300" simplePos="0" relativeHeight="251659264" behindDoc="0" locked="0" layoutInCell="1" allowOverlap="1" wp14:anchorId="14EA5E37" wp14:editId="2E369F8D">
-            <wp:simplePos x="0" y="0"/>
-            <wp:positionH relativeFrom="column">
-              <wp:posOffset>-480579</wp:posOffset>
-            </wp:positionH>
-            <wp:positionV relativeFrom="paragraph">
-              <wp:posOffset>299373</wp:posOffset>
-            </wp:positionV>
-            <wp:extent cx="6630035" cy="720090"/>
-            <wp:effectExtent l="0" t="0" r="0" b="3810"/>
-            <wp:wrapSquare wrapText="bothSides"/>
-            <wp:docPr id="1286017437" name="Picture 1"/>
-            <wp:cNvGraphicFramePr>
-              <a:graphicFrameLocks xmlns:a="http://schemas.openxmlformats.org/drawingml/2006/main" noChangeAspect="1"/>
-            </wp:cNvGraphicFramePr>
-            <a:graphic xmlns:a="http://schemas.openxmlformats.org/drawingml/2006/main">
-              <a:graphicData uri="http://schemas.openxmlformats.org/drawingml/2006/picture">
-                <pic:pic xmlns:pic="http://schemas.openxmlformats.org/drawingml/2006/picture">
-                  <pic:nvPicPr>
-                    <pic:cNvPr id="1286017437" name="Picture 1286017437"/>
-                    <pic:cNvPicPr/>
-                  </pic:nvPicPr>
-                  <pic:blipFill rotWithShape="1">
-                    <a:blip r:embed="rId5" cstate="print">
-                      <a:extLst>
-                        <a:ext uri="{28A0092B-C50C-407E-A947-70E740481C1C}">
-                          <a14:useLocalDpi xmlns:a14="http://schemas.microsoft.com/office/drawing/2010/main" val="0"/>
-                        </a:ext>
-                      </a:extLst>
-                    </a:blip>
-                    <a:srcRect l="5994" r="28419"/>
-                    <a:stretch/>
-                  </pic:blipFill>
-                  <pic:spPr bwMode="auto">
-                    <a:xfrm>
-                      <a:off x="0" y="0"/>
-                      <a:ext cx="6630035" cy="720090"/>
-                    </a:xfrm>
-                    <a:prstGeom prst="rect">
-                      <a:avLst/>
-                    </a:prstGeom>
-                    <a:ln>
-                      <a:noFill/>
-                    </a:ln>
-                    <a:extLst>
-                      <a:ext uri="{53640926-AAD7-44D8-BBD7-CCE9431645EC}">
-                        <a14:shadowObscured xmlns:a14="http://schemas.microsoft.com/office/drawing/2010/main"/>
-                      </a:ext>
-                    </a:extLst>
-                  </pic:spPr>
-                </pic:pic>
-              </a:graphicData>
-            </a:graphic>
-            <wp14:sizeRelH relativeFrom="margin">
-              <wp14:pctWidth>0</wp14:pctWidth>
-            </wp14:sizeRelH>
-            <wp14:sizeRelV relativeFrom="margin">
-              <wp14:pctHeight>0</wp14:pctHeight>
-            </wp14:sizeRelV>
-          </wp:anchor>
-        </w:drawing>
-      </w:r>
-    </w:p>
-    <w:p>
-      <w:r>
-        <w:t xml:space="preserve">Oprócz części programistycznej mieliśmy także dyskusje na temat kwestii bazy danych w naszych środowiskach deweloperskich. Aktualnie każdy z nas posiada lokalną wersję bazy danych, co nie jest idealnym pomysłem, gdyż każda zmiana musi być odwzorowana na dwóch innych lokalnych bazach. Rozwiązaniem tego będzie wersjonowanie struktury bazy danych przy użyciu narzędzi migracyjnych oraz przygotowanie współdzielonej bazy danych na chmurze. </w:t>
       </w:r>
     </w:p>
     <w:sectPr>

</xml_diff>